<commit_message>
Update roadmap: Insert Days 11, 12, 13 and renumber subsequent days
</commit_message>
<xml_diff>
--- a/Lotrinh.docx
+++ b/Lotrinh.docx
@@ -1264,17 +1264,872 @@
     </w:p>
     <w:p>
       <w:pPr>
+        <w:pStyle w:val="oancuaDanhsach"/>
         <w:numPr>
           <w:ilvl w:val="0"/>
           <w:numId w:val="3"/>
         </w:numPr>
-      </w:pPr>
-      <w:r>
-        <w:rPr>
-          <w:b/>
-          <w:bCs/>
-        </w:rPr>
-        <w:t>Thứ 5:</w:t>
+        <w:shd w:val="clear" w:color="auto" w:fill="FFFFFF"/>
+        <w:spacing w:after="180" w:line="240" w:lineRule="auto"/>
+        <w:rPr>
+          <w:rFonts w:ascii="Segoe UI" w:eastAsia="Times New Roman" w:hAnsi="Segoe UI" w:cs="Segoe UI"/>
+          <w:color w:val="1E293B"/>
+          <w:kern w:val="0"/>
+          <w:sz w:val="27"/>
+          <w:szCs w:val="27"/>
+          <w14:ligatures w14:val="none"/>
+        </w:rPr>
+      </w:pPr>
+      <w:r>
+        <w:rPr>
+          <w:rFonts w:ascii="Segoe UI" w:eastAsia="Times New Roman" w:hAnsi="Segoe UI" w:cs="Segoe UI"/>
+          <w:b/>
+          <w:bCs/>
+          <w:color w:val="334155"/>
+          <w:kern w:val="0"/>
+          <w:sz w:val="27"/>
+          <w:szCs w:val="27"/>
+          <w14:ligatures w14:val="none"/>
+        </w:rPr>
+        <w:t>Ngày 11</w:t>
+      </w:r>
+    </w:p>
+    <w:p>
+      <w:pPr>
+        <w:pStyle w:val="oancuaDanhsach"/>
+        <w:numPr>
+          <w:ilvl w:val="0"/>
+          <w:numId w:val="3"/>
+        </w:numPr>
+        <w:shd w:val="clear" w:color="auto" w:fill="FFFFFF"/>
+        <w:spacing w:after="180" w:line="240" w:lineRule="auto"/>
+        <w:rPr>
+          <w:rFonts w:ascii="Segoe UI" w:eastAsia="Times New Roman" w:hAnsi="Segoe UI" w:cs="Segoe UI"/>
+          <w:color w:val="1E293B"/>
+          <w:kern w:val="0"/>
+          <w:sz w:val="27"/>
+          <w:szCs w:val="27"/>
+          <w14:ligatures w14:val="none"/>
+        </w:rPr>
+      </w:pPr>
+      <w:r>
+        <w:rPr>
+          <w:rFonts w:ascii="Segoe UI" w:eastAsia="Times New Roman" w:hAnsi="Segoe UI" w:cs="Segoe UI"/>
+          <w:b/>
+          <w:bCs/>
+          <w:caps/>
+          <w:color w:val="1E40AF"/>
+          <w:kern w:val="0"/>
+          <w:sz w:val="27"/>
+          <w:szCs w:val="27"/>
+          <w:shd w:val="clear" w:color="auto" w:fill="DBEAFE"/>
+          <w14:ligatures w14:val="none"/>
+        </w:rPr>
+        <w:t>HỌC</w:t>
+      </w:r>
+      <w:r>
+        <w:rPr>
+          <w:rFonts w:ascii="Segoe UI" w:eastAsia="Times New Roman" w:hAnsi="Segoe UI" w:cs="Segoe UI"/>
+          <w:color w:val="1E293B"/>
+          <w:kern w:val="0"/>
+          <w:sz w:val="27"/>
+          <w:szCs w:val="27"/>
+          <w14:ligatures w14:val="none"/>
+        </w:rPr>
+        <w:t> Quản lý thư viện (</w:t>
+      </w:r>
+      <w:proofErr w:type="spellStart"/>
+      <w:r>
+        <w:rPr>
+          <w:rFonts w:ascii="Segoe UI" w:eastAsia="Times New Roman" w:hAnsi="Segoe UI" w:cs="Segoe UI"/>
+          <w:color w:val="1E293B"/>
+          <w:kern w:val="0"/>
+          <w:sz w:val="27"/>
+          <w:szCs w:val="27"/>
+          <w14:ligatures w14:val="none"/>
+        </w:rPr>
+        <w:t>pip</w:t>
+      </w:r>
+      <w:proofErr w:type="spellEnd"/>
+      <w:r>
+        <w:rPr>
+          <w:rFonts w:ascii="Segoe UI" w:eastAsia="Times New Roman" w:hAnsi="Segoe UI" w:cs="Segoe UI"/>
+          <w:color w:val="1E293B"/>
+          <w:kern w:val="0"/>
+          <w:sz w:val="27"/>
+          <w:szCs w:val="27"/>
+          <w14:ligatures w14:val="none"/>
+        </w:rPr>
+        <w:t>/</w:t>
+      </w:r>
+      <w:proofErr w:type="spellStart"/>
+      <w:r>
+        <w:rPr>
+          <w:rFonts w:ascii="Segoe UI" w:eastAsia="Times New Roman" w:hAnsi="Segoe UI" w:cs="Segoe UI"/>
+          <w:color w:val="1E293B"/>
+          <w:kern w:val="0"/>
+          <w:sz w:val="27"/>
+          <w:szCs w:val="27"/>
+          <w14:ligatures w14:val="none"/>
+        </w:rPr>
+        <w:t>conda</w:t>
+      </w:r>
+      <w:proofErr w:type="spellEnd"/>
+      <w:r>
+        <w:rPr>
+          <w:rFonts w:ascii="Segoe UI" w:eastAsia="Times New Roman" w:hAnsi="Segoe UI" w:cs="Segoe UI"/>
+          <w:color w:val="1E293B"/>
+          <w:kern w:val="0"/>
+          <w:sz w:val="27"/>
+          <w:szCs w:val="27"/>
+          <w14:ligatures w14:val="none"/>
+        </w:rPr>
+        <w:t>) &amp; Xử lý lỗi (</w:t>
+      </w:r>
+      <w:proofErr w:type="spellStart"/>
+      <w:r>
+        <w:rPr>
+          <w:rFonts w:ascii="Segoe UI" w:eastAsia="Times New Roman" w:hAnsi="Segoe UI" w:cs="Segoe UI"/>
+          <w:color w:val="1E293B"/>
+          <w:kern w:val="0"/>
+          <w:sz w:val="27"/>
+          <w:szCs w:val="27"/>
+          <w14:ligatures w14:val="none"/>
+        </w:rPr>
+        <w:t>try-except</w:t>
+      </w:r>
+      <w:proofErr w:type="spellEnd"/>
+      <w:r>
+        <w:rPr>
+          <w:rFonts w:ascii="Segoe UI" w:eastAsia="Times New Roman" w:hAnsi="Segoe UI" w:cs="Segoe UI"/>
+          <w:color w:val="1E293B"/>
+          <w:kern w:val="0"/>
+          <w:sz w:val="27"/>
+          <w:szCs w:val="27"/>
+          <w14:ligatures w14:val="none"/>
+        </w:rPr>
+        <w:t xml:space="preserve">, </w:t>
+      </w:r>
+      <w:proofErr w:type="spellStart"/>
+      <w:r>
+        <w:rPr>
+          <w:rFonts w:ascii="Segoe UI" w:eastAsia="Times New Roman" w:hAnsi="Segoe UI" w:cs="Segoe UI"/>
+          <w:color w:val="1E293B"/>
+          <w:kern w:val="0"/>
+          <w:sz w:val="27"/>
+          <w:szCs w:val="27"/>
+          <w14:ligatures w14:val="none"/>
+        </w:rPr>
+        <w:t>TypeError</w:t>
+      </w:r>
+      <w:proofErr w:type="spellEnd"/>
+      <w:r>
+        <w:rPr>
+          <w:rFonts w:ascii="Segoe UI" w:eastAsia="Times New Roman" w:hAnsi="Segoe UI" w:cs="Segoe UI"/>
+          <w:color w:val="1E293B"/>
+          <w:kern w:val="0"/>
+          <w:sz w:val="27"/>
+          <w:szCs w:val="27"/>
+          <w14:ligatures w14:val="none"/>
+        </w:rPr>
+        <w:t>).</w:t>
+      </w:r>
+    </w:p>
+    <w:p>
+      <w:pPr>
+        <w:pStyle w:val="oancuaDanhsach"/>
+        <w:numPr>
+          <w:ilvl w:val="0"/>
+          <w:numId w:val="3"/>
+        </w:numPr>
+        <w:shd w:val="clear" w:color="auto" w:fill="FFFFFF"/>
+        <w:spacing w:after="180" w:line="240" w:lineRule="auto"/>
+        <w:rPr>
+          <w:rFonts w:ascii="Segoe UI" w:eastAsia="Times New Roman" w:hAnsi="Segoe UI" w:cs="Segoe UI"/>
+          <w:color w:val="1E293B"/>
+          <w:kern w:val="0"/>
+          <w:sz w:val="27"/>
+          <w:szCs w:val="27"/>
+          <w14:ligatures w14:val="none"/>
+        </w:rPr>
+      </w:pPr>
+      <w:r>
+        <w:rPr>
+          <w:rFonts w:ascii="Segoe UI" w:eastAsia="Times New Roman" w:hAnsi="Segoe UI" w:cs="Segoe UI"/>
+          <w:b/>
+          <w:bCs/>
+          <w:caps/>
+          <w:color w:val="166534"/>
+          <w:kern w:val="0"/>
+          <w:sz w:val="27"/>
+          <w:szCs w:val="27"/>
+          <w:shd w:val="clear" w:color="auto" w:fill="DCFCE7"/>
+          <w14:ligatures w14:val="none"/>
+        </w:rPr>
+        <w:t>CODE</w:t>
+      </w:r>
+      <w:r>
+        <w:rPr>
+          <w:rFonts w:ascii="Segoe UI" w:eastAsia="Times New Roman" w:hAnsi="Segoe UI" w:cs="Segoe UI"/>
+          <w:color w:val="1E293B"/>
+          <w:kern w:val="0"/>
+          <w:sz w:val="27"/>
+          <w:szCs w:val="27"/>
+          <w14:ligatures w14:val="none"/>
+        </w:rPr>
+        <w:t> Quản lý môi trường (</w:t>
+      </w:r>
+      <w:proofErr w:type="spellStart"/>
+      <w:r>
+        <w:rPr>
+          <w:rFonts w:ascii="Segoe UI" w:eastAsia="Times New Roman" w:hAnsi="Segoe UI" w:cs="Segoe UI"/>
+          <w:color w:val="1E293B"/>
+          <w:kern w:val="0"/>
+          <w:sz w:val="27"/>
+          <w:szCs w:val="27"/>
+          <w14:ligatures w14:val="none"/>
+        </w:rPr>
+        <w:t>Package</w:t>
+      </w:r>
+      <w:proofErr w:type="spellEnd"/>
+      <w:r>
+        <w:rPr>
+          <w:rFonts w:ascii="Segoe UI" w:eastAsia="Times New Roman" w:hAnsi="Segoe UI" w:cs="Segoe UI"/>
+          <w:color w:val="1E293B"/>
+          <w:kern w:val="0"/>
+          <w:sz w:val="27"/>
+          <w:szCs w:val="27"/>
+          <w14:ligatures w14:val="none"/>
+        </w:rPr>
+        <w:t xml:space="preserve"> </w:t>
+      </w:r>
+      <w:proofErr w:type="spellStart"/>
+      <w:r>
+        <w:rPr>
+          <w:rFonts w:ascii="Segoe UI" w:eastAsia="Times New Roman" w:hAnsi="Segoe UI" w:cs="Segoe UI"/>
+          <w:color w:val="1E293B"/>
+          <w:kern w:val="0"/>
+          <w:sz w:val="27"/>
+          <w:szCs w:val="27"/>
+          <w14:ligatures w14:val="none"/>
+        </w:rPr>
+        <w:t>Manager</w:t>
+      </w:r>
+      <w:proofErr w:type="spellEnd"/>
+      <w:r>
+        <w:rPr>
+          <w:rFonts w:ascii="Segoe UI" w:eastAsia="Times New Roman" w:hAnsi="Segoe UI" w:cs="Segoe UI"/>
+          <w:color w:val="1E293B"/>
+          <w:kern w:val="0"/>
+          <w:sz w:val="27"/>
+          <w:szCs w:val="27"/>
+          <w14:ligatures w14:val="none"/>
+        </w:rPr>
+        <w:t>), Máy tính 'Chống trôi' (</w:t>
+      </w:r>
+      <w:proofErr w:type="spellStart"/>
+      <w:r>
+        <w:rPr>
+          <w:rFonts w:ascii="Segoe UI" w:eastAsia="Times New Roman" w:hAnsi="Segoe UI" w:cs="Segoe UI"/>
+          <w:color w:val="1E293B"/>
+          <w:kern w:val="0"/>
+          <w:sz w:val="27"/>
+          <w:szCs w:val="27"/>
+          <w14:ligatures w14:val="none"/>
+        </w:rPr>
+        <w:t>Error</w:t>
+      </w:r>
+      <w:proofErr w:type="spellEnd"/>
+      <w:r>
+        <w:rPr>
+          <w:rFonts w:ascii="Segoe UI" w:eastAsia="Times New Roman" w:hAnsi="Segoe UI" w:cs="Segoe UI"/>
+          <w:color w:val="1E293B"/>
+          <w:kern w:val="0"/>
+          <w:sz w:val="27"/>
+          <w:szCs w:val="27"/>
+          <w14:ligatures w14:val="none"/>
+        </w:rPr>
+        <w:t xml:space="preserve"> </w:t>
+      </w:r>
+      <w:proofErr w:type="spellStart"/>
+      <w:r>
+        <w:rPr>
+          <w:rFonts w:ascii="Segoe UI" w:eastAsia="Times New Roman" w:hAnsi="Segoe UI" w:cs="Segoe UI"/>
+          <w:color w:val="1E293B"/>
+          <w:kern w:val="0"/>
+          <w:sz w:val="27"/>
+          <w:szCs w:val="27"/>
+          <w14:ligatures w14:val="none"/>
+        </w:rPr>
+        <w:t>Handling</w:t>
+      </w:r>
+      <w:proofErr w:type="spellEnd"/>
+      <w:r>
+        <w:rPr>
+          <w:rFonts w:ascii="Segoe UI" w:eastAsia="Times New Roman" w:hAnsi="Segoe UI" w:cs="Segoe UI"/>
+          <w:color w:val="1E293B"/>
+          <w:kern w:val="0"/>
+          <w:sz w:val="27"/>
+          <w:szCs w:val="27"/>
+          <w14:ligatures w14:val="none"/>
+        </w:rPr>
+        <w:t>)</w:t>
+      </w:r>
+    </w:p>
+    <w:p>
+      <w:pPr>
+        <w:pStyle w:val="oancuaDanhsach"/>
+        <w:numPr>
+          <w:ilvl w:val="0"/>
+          <w:numId w:val="3"/>
+        </w:numPr>
+        <w:shd w:val="clear" w:color="auto" w:fill="FFFFFF"/>
+        <w:spacing w:after="180" w:line="240" w:lineRule="auto"/>
+        <w:rPr>
+          <w:rFonts w:ascii="Segoe UI" w:eastAsia="Times New Roman" w:hAnsi="Segoe UI" w:cs="Segoe UI"/>
+          <w:color w:val="1E293B"/>
+          <w:kern w:val="0"/>
+          <w:sz w:val="27"/>
+          <w:szCs w:val="27"/>
+          <w14:ligatures w14:val="none"/>
+        </w:rPr>
+      </w:pPr>
+      <w:r>
+        <w:rPr>
+          <w:rFonts w:ascii="Segoe UI" w:eastAsia="Times New Roman" w:hAnsi="Segoe UI" w:cs="Segoe UI"/>
+          <w:b/>
+          <w:bCs/>
+          <w:color w:val="334155"/>
+          <w:kern w:val="0"/>
+          <w:sz w:val="27"/>
+          <w:szCs w:val="27"/>
+          <w14:ligatures w14:val="none"/>
+        </w:rPr>
+        <w:t>Ngày 12</w:t>
+      </w:r>
+    </w:p>
+    <w:p>
+      <w:pPr>
+        <w:pStyle w:val="oancuaDanhsach"/>
+        <w:numPr>
+          <w:ilvl w:val="0"/>
+          <w:numId w:val="3"/>
+        </w:numPr>
+        <w:shd w:val="clear" w:color="auto" w:fill="FFFFFF"/>
+        <w:spacing w:after="180" w:line="240" w:lineRule="auto"/>
+        <w:rPr>
+          <w:rFonts w:ascii="Segoe UI" w:eastAsia="Times New Roman" w:hAnsi="Segoe UI" w:cs="Segoe UI"/>
+          <w:color w:val="1E293B"/>
+          <w:kern w:val="0"/>
+          <w:sz w:val="27"/>
+          <w:szCs w:val="27"/>
+          <w14:ligatures w14:val="none"/>
+        </w:rPr>
+      </w:pPr>
+      <w:r>
+        <w:rPr>
+          <w:rFonts w:ascii="Segoe UI" w:eastAsia="Times New Roman" w:hAnsi="Segoe UI" w:cs="Segoe UI"/>
+          <w:b/>
+          <w:bCs/>
+          <w:caps/>
+          <w:color w:val="1E40AF"/>
+          <w:kern w:val="0"/>
+          <w:sz w:val="27"/>
+          <w:szCs w:val="27"/>
+          <w:shd w:val="clear" w:color="auto" w:fill="DBEAFE"/>
+          <w14:ligatures w14:val="none"/>
+        </w:rPr>
+        <w:t>HỌC</w:t>
+      </w:r>
+      <w:r>
+        <w:rPr>
+          <w:rFonts w:ascii="Segoe UI" w:eastAsia="Times New Roman" w:hAnsi="Segoe UI" w:cs="Segoe UI"/>
+          <w:color w:val="1E293B"/>
+          <w:kern w:val="0"/>
+          <w:sz w:val="27"/>
+          <w:szCs w:val="27"/>
+          <w14:ligatures w14:val="none"/>
+        </w:rPr>
+        <w:t> Biểu thức chính quy (</w:t>
+      </w:r>
+      <w:proofErr w:type="spellStart"/>
+      <w:r>
+        <w:rPr>
+          <w:rFonts w:ascii="Segoe UI" w:eastAsia="Times New Roman" w:hAnsi="Segoe UI" w:cs="Segoe UI"/>
+          <w:color w:val="1E293B"/>
+          <w:kern w:val="0"/>
+          <w:sz w:val="27"/>
+          <w:szCs w:val="27"/>
+          <w14:ligatures w14:val="none"/>
+        </w:rPr>
+        <w:t>Regex</w:t>
+      </w:r>
+      <w:proofErr w:type="spellEnd"/>
+      <w:r>
+        <w:rPr>
+          <w:rFonts w:ascii="Segoe UI" w:eastAsia="Times New Roman" w:hAnsi="Segoe UI" w:cs="Segoe UI"/>
+          <w:color w:val="1E293B"/>
+          <w:kern w:val="0"/>
+          <w:sz w:val="27"/>
+          <w:szCs w:val="27"/>
+          <w14:ligatures w14:val="none"/>
+        </w:rPr>
+        <w:t>) - Vũ khí xử lý chuỗi tối thượng.</w:t>
+      </w:r>
+    </w:p>
+    <w:p>
+      <w:pPr>
+        <w:pStyle w:val="oancuaDanhsach"/>
+        <w:numPr>
+          <w:ilvl w:val="0"/>
+          <w:numId w:val="3"/>
+        </w:numPr>
+        <w:shd w:val="clear" w:color="auto" w:fill="FFFFFF"/>
+        <w:spacing w:after="180" w:line="240" w:lineRule="auto"/>
+        <w:rPr>
+          <w:rFonts w:ascii="Segoe UI" w:eastAsia="Times New Roman" w:hAnsi="Segoe UI" w:cs="Segoe UI"/>
+          <w:color w:val="1E293B"/>
+          <w:kern w:val="0"/>
+          <w:sz w:val="27"/>
+          <w:szCs w:val="27"/>
+          <w14:ligatures w14:val="none"/>
+        </w:rPr>
+      </w:pPr>
+      <w:r>
+        <w:rPr>
+          <w:rFonts w:ascii="Segoe UI" w:eastAsia="Times New Roman" w:hAnsi="Segoe UI" w:cs="Segoe UI"/>
+          <w:b/>
+          <w:bCs/>
+          <w:caps/>
+          <w:color w:val="166534"/>
+          <w:kern w:val="0"/>
+          <w:sz w:val="27"/>
+          <w:szCs w:val="27"/>
+          <w:shd w:val="clear" w:color="auto" w:fill="DCFCE7"/>
+          <w14:ligatures w14:val="none"/>
+        </w:rPr>
+        <w:t>CODE</w:t>
+      </w:r>
+      <w:r>
+        <w:rPr>
+          <w:rFonts w:ascii="Segoe UI" w:eastAsia="Times New Roman" w:hAnsi="Segoe UI" w:cs="Segoe UI"/>
+          <w:color w:val="1E293B"/>
+          <w:kern w:val="0"/>
+          <w:sz w:val="27"/>
+          <w:szCs w:val="27"/>
+          <w14:ligatures w14:val="none"/>
+        </w:rPr>
+        <w:t xml:space="preserve"> Trích xuất </w:t>
+      </w:r>
+      <w:proofErr w:type="spellStart"/>
+      <w:r>
+        <w:rPr>
+          <w:rFonts w:ascii="Segoe UI" w:eastAsia="Times New Roman" w:hAnsi="Segoe UI" w:cs="Segoe UI"/>
+          <w:color w:val="1E293B"/>
+          <w:kern w:val="0"/>
+          <w:sz w:val="27"/>
+          <w:szCs w:val="27"/>
+          <w14:ligatures w14:val="none"/>
+        </w:rPr>
+        <w:t>Email</w:t>
+      </w:r>
+      <w:proofErr w:type="spellEnd"/>
+      <w:r>
+        <w:rPr>
+          <w:rFonts w:ascii="Segoe UI" w:eastAsia="Times New Roman" w:hAnsi="Segoe UI" w:cs="Segoe UI"/>
+          <w:color w:val="1E293B"/>
+          <w:kern w:val="0"/>
+          <w:sz w:val="27"/>
+          <w:szCs w:val="27"/>
+          <w14:ligatures w14:val="none"/>
+        </w:rPr>
+        <w:t xml:space="preserve"> (</w:t>
+      </w:r>
+      <w:proofErr w:type="spellStart"/>
+      <w:r>
+        <w:rPr>
+          <w:rFonts w:ascii="Segoe UI" w:eastAsia="Times New Roman" w:hAnsi="Segoe UI" w:cs="Segoe UI"/>
+          <w:color w:val="1E293B"/>
+          <w:kern w:val="0"/>
+          <w:sz w:val="27"/>
+          <w:szCs w:val="27"/>
+          <w14:ligatures w14:val="none"/>
+        </w:rPr>
+        <w:t>Data</w:t>
+      </w:r>
+      <w:proofErr w:type="spellEnd"/>
+      <w:r>
+        <w:rPr>
+          <w:rFonts w:ascii="Segoe UI" w:eastAsia="Times New Roman" w:hAnsi="Segoe UI" w:cs="Segoe UI"/>
+          <w:color w:val="1E293B"/>
+          <w:kern w:val="0"/>
+          <w:sz w:val="27"/>
+          <w:szCs w:val="27"/>
+          <w14:ligatures w14:val="none"/>
+        </w:rPr>
+        <w:t xml:space="preserve"> </w:t>
+      </w:r>
+      <w:proofErr w:type="spellStart"/>
+      <w:r>
+        <w:rPr>
+          <w:rFonts w:ascii="Segoe UI" w:eastAsia="Times New Roman" w:hAnsi="Segoe UI" w:cs="Segoe UI"/>
+          <w:color w:val="1E293B"/>
+          <w:kern w:val="0"/>
+          <w:sz w:val="27"/>
+          <w:szCs w:val="27"/>
+          <w14:ligatures w14:val="none"/>
+        </w:rPr>
+        <w:t>Extraction</w:t>
+      </w:r>
+      <w:proofErr w:type="spellEnd"/>
+      <w:r>
+        <w:rPr>
+          <w:rFonts w:ascii="Segoe UI" w:eastAsia="Times New Roman" w:hAnsi="Segoe UI" w:cs="Segoe UI"/>
+          <w:color w:val="1E293B"/>
+          <w:kern w:val="0"/>
+          <w:sz w:val="27"/>
+          <w:szCs w:val="27"/>
+          <w14:ligatures w14:val="none"/>
+        </w:rPr>
+        <w:t>), Kiểm tra số điện thoại Việt Nam (</w:t>
+      </w:r>
+      <w:proofErr w:type="spellStart"/>
+      <w:r>
+        <w:rPr>
+          <w:rFonts w:ascii="Segoe UI" w:eastAsia="Times New Roman" w:hAnsi="Segoe UI" w:cs="Segoe UI"/>
+          <w:color w:val="1E293B"/>
+          <w:kern w:val="0"/>
+          <w:sz w:val="27"/>
+          <w:szCs w:val="27"/>
+          <w14:ligatures w14:val="none"/>
+        </w:rPr>
+        <w:t>Validation</w:t>
+      </w:r>
+      <w:proofErr w:type="spellEnd"/>
+      <w:r>
+        <w:rPr>
+          <w:rFonts w:ascii="Segoe UI" w:eastAsia="Times New Roman" w:hAnsi="Segoe UI" w:cs="Segoe UI"/>
+          <w:color w:val="1E293B"/>
+          <w:kern w:val="0"/>
+          <w:sz w:val="27"/>
+          <w:szCs w:val="27"/>
+          <w14:ligatures w14:val="none"/>
+        </w:rPr>
+        <w:t>)</w:t>
+      </w:r>
+    </w:p>
+    <w:p>
+      <w:pPr>
+        <w:pStyle w:val="oancuaDanhsach"/>
+        <w:numPr>
+          <w:ilvl w:val="0"/>
+          <w:numId w:val="3"/>
+        </w:numPr>
+        <w:shd w:val="clear" w:color="auto" w:fill="FFFFFF"/>
+        <w:spacing w:after="180" w:line="240" w:lineRule="auto"/>
+        <w:rPr>
+          <w:rFonts w:ascii="Segoe UI" w:eastAsia="Times New Roman" w:hAnsi="Segoe UI" w:cs="Segoe UI"/>
+          <w:color w:val="1E293B"/>
+          <w:kern w:val="0"/>
+          <w:sz w:val="27"/>
+          <w:szCs w:val="27"/>
+          <w14:ligatures w14:val="none"/>
+        </w:rPr>
+      </w:pPr>
+      <w:r>
+        <w:rPr>
+          <w:rFonts w:ascii="Segoe UI" w:eastAsia="Times New Roman" w:hAnsi="Segoe UI" w:cs="Segoe UI"/>
+          <w:b/>
+          <w:bCs/>
+          <w:color w:val="334155"/>
+          <w:kern w:val="0"/>
+          <w:sz w:val="27"/>
+          <w:szCs w:val="27"/>
+          <w14:ligatures w14:val="none"/>
+        </w:rPr>
+        <w:t>Ngày 13</w:t>
+      </w:r>
+    </w:p>
+    <w:p>
+      <w:pPr>
+        <w:pStyle w:val="oancuaDanhsach"/>
+        <w:numPr>
+          <w:ilvl w:val="0"/>
+          <w:numId w:val="3"/>
+        </w:numPr>
+        <w:shd w:val="clear" w:color="auto" w:fill="FFFFFF"/>
+        <w:spacing w:after="180" w:line="240" w:lineRule="auto"/>
+        <w:rPr>
+          <w:rFonts w:ascii="Segoe UI" w:eastAsia="Times New Roman" w:hAnsi="Segoe UI" w:cs="Segoe UI"/>
+          <w:color w:val="1E293B"/>
+          <w:kern w:val="0"/>
+          <w:sz w:val="27"/>
+          <w:szCs w:val="27"/>
+          <w14:ligatures w14:val="none"/>
+        </w:rPr>
+      </w:pPr>
+      <w:r>
+        <w:rPr>
+          <w:rFonts w:ascii="Segoe UI" w:eastAsia="Times New Roman" w:hAnsi="Segoe UI" w:cs="Segoe UI"/>
+          <w:b/>
+          <w:bCs/>
+          <w:caps/>
+          <w:color w:val="1E40AF"/>
+          <w:kern w:val="0"/>
+          <w:sz w:val="27"/>
+          <w:szCs w:val="27"/>
+          <w:shd w:val="clear" w:color="auto" w:fill="DBEAFE"/>
+          <w14:ligatures w14:val="none"/>
+        </w:rPr>
+        <w:t>HỌC</w:t>
+      </w:r>
+      <w:r>
+        <w:rPr>
+          <w:rFonts w:ascii="Segoe UI" w:eastAsia="Times New Roman" w:hAnsi="Segoe UI" w:cs="Segoe UI"/>
+          <w:color w:val="1E293B"/>
+          <w:kern w:val="0"/>
+          <w:sz w:val="27"/>
+          <w:szCs w:val="27"/>
+          <w14:ligatures w14:val="none"/>
+        </w:rPr>
+        <w:t> Hàm cấp cao (</w:t>
+      </w:r>
+      <w:proofErr w:type="spellStart"/>
+      <w:r>
+        <w:rPr>
+          <w:rFonts w:ascii="Segoe UI" w:eastAsia="Times New Roman" w:hAnsi="Segoe UI" w:cs="Segoe UI"/>
+          <w:color w:val="1E293B"/>
+          <w:kern w:val="0"/>
+          <w:sz w:val="27"/>
+          <w:szCs w:val="27"/>
+          <w14:ligatures w14:val="none"/>
+        </w:rPr>
+        <w:t>Higher-Order</w:t>
+      </w:r>
+      <w:proofErr w:type="spellEnd"/>
+      <w:r>
+        <w:rPr>
+          <w:rFonts w:ascii="Segoe UI" w:eastAsia="Times New Roman" w:hAnsi="Segoe UI" w:cs="Segoe UI"/>
+          <w:color w:val="1E293B"/>
+          <w:kern w:val="0"/>
+          <w:sz w:val="27"/>
+          <w:szCs w:val="27"/>
+          <w14:ligatures w14:val="none"/>
+        </w:rPr>
+        <w:t xml:space="preserve"> </w:t>
+      </w:r>
+      <w:proofErr w:type="spellStart"/>
+      <w:r>
+        <w:rPr>
+          <w:rFonts w:ascii="Segoe UI" w:eastAsia="Times New Roman" w:hAnsi="Segoe UI" w:cs="Segoe UI"/>
+          <w:color w:val="1E293B"/>
+          <w:kern w:val="0"/>
+          <w:sz w:val="27"/>
+          <w:szCs w:val="27"/>
+          <w14:ligatures w14:val="none"/>
+        </w:rPr>
+        <w:t>Functions</w:t>
+      </w:r>
+      <w:proofErr w:type="spellEnd"/>
+      <w:r>
+        <w:rPr>
+          <w:rFonts w:ascii="Segoe UI" w:eastAsia="Times New Roman" w:hAnsi="Segoe UI" w:cs="Segoe UI"/>
+          <w:color w:val="1E293B"/>
+          <w:kern w:val="0"/>
+          <w:sz w:val="27"/>
+          <w:szCs w:val="27"/>
+          <w14:ligatures w14:val="none"/>
+        </w:rPr>
+        <w:t xml:space="preserve">) &amp; </w:t>
+      </w:r>
+      <w:proofErr w:type="spellStart"/>
+      <w:r>
+        <w:rPr>
+          <w:rFonts w:ascii="Segoe UI" w:eastAsia="Times New Roman" w:hAnsi="Segoe UI" w:cs="Segoe UI"/>
+          <w:color w:val="1E293B"/>
+          <w:kern w:val="0"/>
+          <w:sz w:val="27"/>
+          <w:szCs w:val="27"/>
+          <w14:ligatures w14:val="none"/>
+        </w:rPr>
+        <w:t>Decorators</w:t>
+      </w:r>
+      <w:proofErr w:type="spellEnd"/>
+      <w:r>
+        <w:rPr>
+          <w:rFonts w:ascii="Segoe UI" w:eastAsia="Times New Roman" w:hAnsi="Segoe UI" w:cs="Segoe UI"/>
+          <w:color w:val="1E293B"/>
+          <w:kern w:val="0"/>
+          <w:sz w:val="27"/>
+          <w:szCs w:val="27"/>
+          <w14:ligatures w14:val="none"/>
+        </w:rPr>
+        <w:t xml:space="preserve"> (Phép thuật trong </w:t>
+      </w:r>
+      <w:proofErr w:type="spellStart"/>
+      <w:r>
+        <w:rPr>
+          <w:rFonts w:ascii="Segoe UI" w:eastAsia="Times New Roman" w:hAnsi="Segoe UI" w:cs="Segoe UI"/>
+          <w:color w:val="1E293B"/>
+          <w:kern w:val="0"/>
+          <w:sz w:val="27"/>
+          <w:szCs w:val="27"/>
+          <w14:ligatures w14:val="none"/>
+        </w:rPr>
+        <w:t>Python</w:t>
+      </w:r>
+      <w:proofErr w:type="spellEnd"/>
+      <w:r>
+        <w:rPr>
+          <w:rFonts w:ascii="Segoe UI" w:eastAsia="Times New Roman" w:hAnsi="Segoe UI" w:cs="Segoe UI"/>
+          <w:color w:val="1E293B"/>
+          <w:kern w:val="0"/>
+          <w:sz w:val="27"/>
+          <w:szCs w:val="27"/>
+          <w14:ligatures w14:val="none"/>
+        </w:rPr>
+        <w:t>).</w:t>
+      </w:r>
+    </w:p>
+    <w:p>
+      <w:pPr>
+        <w:pStyle w:val="oancuaDanhsach"/>
+        <w:numPr>
+          <w:ilvl w:val="0"/>
+          <w:numId w:val="3"/>
+        </w:numPr>
+        <w:shd w:val="clear" w:color="auto" w:fill="FFFFFF"/>
+        <w:spacing w:after="180" w:line="240" w:lineRule="auto"/>
+        <w:rPr>
+          <w:rFonts w:ascii="Segoe UI" w:eastAsia="Times New Roman" w:hAnsi="Segoe UI" w:cs="Segoe UI"/>
+          <w:color w:val="1E293B"/>
+          <w:kern w:val="0"/>
+          <w:sz w:val="27"/>
+          <w:szCs w:val="27"/>
+          <w14:ligatures w14:val="none"/>
+        </w:rPr>
+      </w:pPr>
+      <w:r>
+        <w:rPr>
+          <w:rFonts w:ascii="Segoe UI" w:eastAsia="Times New Roman" w:hAnsi="Segoe UI" w:cs="Segoe UI"/>
+          <w:b/>
+          <w:bCs/>
+          <w:caps/>
+          <w:color w:val="166534"/>
+          <w:kern w:val="0"/>
+          <w:sz w:val="27"/>
+          <w:szCs w:val="27"/>
+          <w:shd w:val="clear" w:color="auto" w:fill="DCFCE7"/>
+          <w14:ligatures w14:val="none"/>
+        </w:rPr>
+        <w:t>CODE</w:t>
+      </w:r>
+      <w:r>
+        <w:rPr>
+          <w:rFonts w:ascii="Segoe UI" w:eastAsia="Times New Roman" w:hAnsi="Segoe UI" w:cs="Segoe UI"/>
+          <w:color w:val="1E293B"/>
+          <w:kern w:val="0"/>
+          <w:sz w:val="27"/>
+          <w:szCs w:val="27"/>
+          <w14:ligatures w14:val="none"/>
+        </w:rPr>
+        <w:t xml:space="preserve"> Xử lý </w:t>
+      </w:r>
+      <w:proofErr w:type="spellStart"/>
+      <w:r>
+        <w:rPr>
+          <w:rFonts w:ascii="Segoe UI" w:eastAsia="Times New Roman" w:hAnsi="Segoe UI" w:cs="Segoe UI"/>
+          <w:color w:val="1E293B"/>
+          <w:kern w:val="0"/>
+          <w:sz w:val="27"/>
+          <w:szCs w:val="27"/>
+          <w14:ligatures w14:val="none"/>
+        </w:rPr>
+        <w:t>List</w:t>
+      </w:r>
+      <w:proofErr w:type="spellEnd"/>
+      <w:r>
+        <w:rPr>
+          <w:rFonts w:ascii="Segoe UI" w:eastAsia="Times New Roman" w:hAnsi="Segoe UI" w:cs="Segoe UI"/>
+          <w:color w:val="1E293B"/>
+          <w:kern w:val="0"/>
+          <w:sz w:val="27"/>
+          <w:szCs w:val="27"/>
+          <w14:ligatures w14:val="none"/>
+        </w:rPr>
+        <w:t xml:space="preserve"> kiểu </w:t>
+      </w:r>
+      <w:proofErr w:type="spellStart"/>
+      <w:r>
+        <w:rPr>
+          <w:rFonts w:ascii="Segoe UI" w:eastAsia="Times New Roman" w:hAnsi="Segoe UI" w:cs="Segoe UI"/>
+          <w:color w:val="1E293B"/>
+          <w:kern w:val="0"/>
+          <w:sz w:val="27"/>
+          <w:szCs w:val="27"/>
+          <w14:ligatures w14:val="none"/>
+        </w:rPr>
+        <w:t>Functional</w:t>
+      </w:r>
+      <w:proofErr w:type="spellEnd"/>
+      <w:r>
+        <w:rPr>
+          <w:rFonts w:ascii="Segoe UI" w:eastAsia="Times New Roman" w:hAnsi="Segoe UI" w:cs="Segoe UI"/>
+          <w:color w:val="1E293B"/>
+          <w:kern w:val="0"/>
+          <w:sz w:val="27"/>
+          <w:szCs w:val="27"/>
+          <w14:ligatures w14:val="none"/>
+        </w:rPr>
+        <w:t xml:space="preserve"> </w:t>
+      </w:r>
+      <w:proofErr w:type="spellStart"/>
+      <w:r>
+        <w:rPr>
+          <w:rFonts w:ascii="Segoe UI" w:eastAsia="Times New Roman" w:hAnsi="Segoe UI" w:cs="Segoe UI"/>
+          <w:color w:val="1E293B"/>
+          <w:kern w:val="0"/>
+          <w:sz w:val="27"/>
+          <w:szCs w:val="27"/>
+          <w14:ligatures w14:val="none"/>
+        </w:rPr>
+        <w:t>Programming</w:t>
+      </w:r>
+      <w:proofErr w:type="spellEnd"/>
+      <w:r>
+        <w:rPr>
+          <w:rFonts w:ascii="Segoe UI" w:eastAsia="Times New Roman" w:hAnsi="Segoe UI" w:cs="Segoe UI"/>
+          <w:color w:val="1E293B"/>
+          <w:kern w:val="0"/>
+          <w:sz w:val="27"/>
+          <w:szCs w:val="27"/>
+          <w14:ligatures w14:val="none"/>
+        </w:rPr>
+        <w:t xml:space="preserve">, </w:t>
+      </w:r>
+      <w:proofErr w:type="spellStart"/>
+      <w:r>
+        <w:rPr>
+          <w:rFonts w:ascii="Segoe UI" w:eastAsia="Times New Roman" w:hAnsi="Segoe UI" w:cs="Segoe UI"/>
+          <w:color w:val="1E293B"/>
+          <w:kern w:val="0"/>
+          <w:sz w:val="27"/>
+          <w:szCs w:val="27"/>
+          <w14:ligatures w14:val="none"/>
+        </w:rPr>
+        <w:t>Decorator</w:t>
+      </w:r>
+      <w:proofErr w:type="spellEnd"/>
+      <w:r>
+        <w:rPr>
+          <w:rFonts w:ascii="Segoe UI" w:eastAsia="Times New Roman" w:hAnsi="Segoe UI" w:cs="Segoe UI"/>
+          <w:color w:val="1E293B"/>
+          <w:kern w:val="0"/>
+          <w:sz w:val="27"/>
+          <w:szCs w:val="27"/>
+          <w14:ligatures w14:val="none"/>
+        </w:rPr>
+        <w:t xml:space="preserve"> đo thời gian (Kinh điển)</w:t>
       </w:r>
     </w:p>
     <w:p>
@@ -1284,49 +2139,20 @@
           <w:numId w:val="3"/>
         </w:numPr>
       </w:pPr>
-      <w:r>
-        <w:rPr>
-          <w:b/>
-          <w:bCs/>
-        </w:rPr>
-        <w:t>Học:</w:t>
-      </w:r>
-      <w:r>
-        <w:t xml:space="preserve"> </w:t>
-      </w:r>
-      <w:r>
-        <w:rPr>
-          <w:b/>
-          <w:bCs/>
-        </w:rPr>
-        <w:t>OOP cơ bản (Lập trình hướng đối tượng):</w:t>
-      </w:r>
-      <w:r>
-        <w:t xml:space="preserve"> </w:t>
-      </w:r>
-      <w:proofErr w:type="spellStart"/>
-      <w:r>
-        <w:t>Class</w:t>
-      </w:r>
-      <w:proofErr w:type="spellEnd"/>
-      <w:r>
-        <w:t xml:space="preserve">, </w:t>
-      </w:r>
-      <w:proofErr w:type="spellStart"/>
-      <w:r>
-        <w:t>Object</w:t>
-      </w:r>
-      <w:proofErr w:type="spellEnd"/>
-      <w:r>
-        <w:t>, __</w:t>
-      </w:r>
-      <w:proofErr w:type="spellStart"/>
-      <w:r>
-        <w:t>init</w:t>
-      </w:r>
-      <w:proofErr w:type="spellEnd"/>
-      <w:r>
-        <w:t>__.</w:t>
+    </w:p>
+    <w:p>
+      <w:pPr>
+        <w:numPr>
+          <w:ilvl w:val="0"/>
+          <w:numId w:val="3"/>
+        </w:numPr>
+      </w:pPr>
+      <w:r>
+        <w:rPr>
+          <w:b/>
+          <w:bCs/>
+        </w:rPr>
+        <w:t>Thứ 5:</w:t>
       </w:r>
     </w:p>
     <w:p>
@@ -1336,40 +2162,50 @@
           <w:numId w:val="3"/>
         </w:numPr>
       </w:pPr>
-      <w:proofErr w:type="spellStart"/>
-      <w:r>
-        <w:rPr>
-          <w:b/>
-          <w:bCs/>
-        </w:rPr>
-        <w:t>Code</w:t>
-      </w:r>
-      <w:proofErr w:type="spellEnd"/>
-      <w:r>
-        <w:rPr>
-          <w:b/>
-          <w:bCs/>
-        </w:rPr>
-        <w:t>:</w:t>
-      </w:r>
-      <w:r>
-        <w:t xml:space="preserve"> Tạo </w:t>
-      </w:r>
-      <w:proofErr w:type="spellStart"/>
-      <w:r>
-        <w:t>class</w:t>
-      </w:r>
-      <w:proofErr w:type="spellEnd"/>
-      <w:r>
-        <w:t xml:space="preserve"> </w:t>
-      </w:r>
-      <w:proofErr w:type="spellStart"/>
-      <w:r>
-        <w:t>SinhVien</w:t>
-      </w:r>
-      <w:proofErr w:type="spellEnd"/>
-      <w:r>
-        <w:t xml:space="preserve"> với các thuộc tính (tên, điểm) và phương thức (tính điểm trung bình).</w:t>
+      <w:r>
+        <w:rPr>
+          <w:b/>
+          <w:bCs/>
+        </w:rPr>
+        <w:lastRenderedPageBreak/>
+        <w:t>Học:</w:t>
+      </w:r>
+      <w:r>
+        <w:t xml:space="preserve"> </w:t>
+      </w:r>
+      <w:r>
+        <w:rPr>
+          <w:b/>
+          <w:bCs/>
+        </w:rPr>
+        <w:t>OOP cơ bản (Lập trình hướng đối tượng):</w:t>
+      </w:r>
+      <w:r>
+        <w:t xml:space="preserve"> </w:t>
+      </w:r>
+      <w:proofErr w:type="spellStart"/>
+      <w:r>
+        <w:t>Class</w:t>
+      </w:r>
+      <w:proofErr w:type="spellEnd"/>
+      <w:r>
+        <w:t xml:space="preserve">, </w:t>
+      </w:r>
+      <w:proofErr w:type="spellStart"/>
+      <w:r>
+        <w:t>Object</w:t>
+      </w:r>
+      <w:proofErr w:type="spellEnd"/>
+      <w:r>
+        <w:t>, __</w:t>
+      </w:r>
+      <w:proofErr w:type="spellStart"/>
+      <w:r>
+        <w:t>init</w:t>
+      </w:r>
+      <w:proofErr w:type="spellEnd"/>
+      <w:r>
+        <w:t>__.</w:t>
       </w:r>
     </w:p>
     <w:p>
@@ -1379,34 +2215,40 @@
           <w:numId w:val="3"/>
         </w:numPr>
       </w:pPr>
-      <w:r>
-        <w:rPr>
-          <w:b/>
-          <w:bCs/>
-        </w:rPr>
-        <w:t>Học:</w:t>
-      </w:r>
-      <w:r>
-        <w:t xml:space="preserve"> </w:t>
-      </w:r>
-      <w:r>
-        <w:t>Môi trường ảo (</w:t>
-      </w:r>
-      <w:proofErr w:type="spellStart"/>
-      <w:r>
-        <w:t>Virtual</w:t>
-      </w:r>
-      <w:proofErr w:type="spellEnd"/>
-      <w:r>
-        <w:t xml:space="preserve"> </w:t>
-      </w:r>
-      <w:proofErr w:type="spellStart"/>
-      <w:r>
-        <w:t>Environments</w:t>
-      </w:r>
-      <w:proofErr w:type="spellEnd"/>
-      <w:r>
-        <w:t>)</w:t>
+      <w:proofErr w:type="spellStart"/>
+      <w:r>
+        <w:rPr>
+          <w:b/>
+          <w:bCs/>
+        </w:rPr>
+        <w:t>Code</w:t>
+      </w:r>
+      <w:proofErr w:type="spellEnd"/>
+      <w:r>
+        <w:rPr>
+          <w:b/>
+          <w:bCs/>
+        </w:rPr>
+        <w:t>:</w:t>
+      </w:r>
+      <w:r>
+        <w:t xml:space="preserve"> Tạo </w:t>
+      </w:r>
+      <w:proofErr w:type="spellStart"/>
+      <w:r>
+        <w:t>class</w:t>
+      </w:r>
+      <w:proofErr w:type="spellEnd"/>
+      <w:r>
+        <w:t xml:space="preserve"> </w:t>
+      </w:r>
+      <w:proofErr w:type="spellStart"/>
+      <w:r>
+        <w:t>SinhVien</w:t>
+      </w:r>
+      <w:proofErr w:type="spellEnd"/>
+      <w:r>
+        <w:t xml:space="preserve"> với các thuộc tính (tên, điểm) và phương thức (tính điểm trung bình).</w:t>
       </w:r>
     </w:p>
     <w:p>
@@ -1416,6 +2258,40 @@
           <w:numId w:val="3"/>
         </w:numPr>
       </w:pPr>
+      <w:r>
+        <w:rPr>
+          <w:b/>
+          <w:bCs/>
+        </w:rPr>
+        <w:t>Học:</w:t>
+      </w:r>
+      <w:r>
+        <w:t xml:space="preserve"> Môi trường ảo (</w:t>
+      </w:r>
+      <w:proofErr w:type="spellStart"/>
+      <w:r>
+        <w:t>Virtual</w:t>
+      </w:r>
+      <w:proofErr w:type="spellEnd"/>
+      <w:r>
+        <w:t xml:space="preserve"> </w:t>
+      </w:r>
+      <w:proofErr w:type="spellStart"/>
+      <w:r>
+        <w:t>Environments</w:t>
+      </w:r>
+      <w:proofErr w:type="spellEnd"/>
+      <w:r>
+        <w:t>)</w:t>
+      </w:r>
+    </w:p>
+    <w:p>
+      <w:pPr>
+        <w:numPr>
+          <w:ilvl w:val="1"/>
+          <w:numId w:val="3"/>
+        </w:numPr>
+      </w:pPr>
       <w:proofErr w:type="spellStart"/>
       <w:r>
         <w:rPr>
@@ -1433,10 +2309,7 @@
         <w:t>:</w:t>
       </w:r>
       <w:r>
-        <w:t xml:space="preserve"> </w:t>
-      </w:r>
-      <w:r>
-        <w:t xml:space="preserve">Dùng </w:t>
+        <w:t xml:space="preserve"> Dùng </w:t>
       </w:r>
       <w:proofErr w:type="spellStart"/>
       <w:r>
@@ -1460,10 +2333,7 @@
       </w:r>
       <w:proofErr w:type="spellEnd"/>
       <w:r>
-        <w:t xml:space="preserve">, </w:t>
-      </w:r>
-      <w:r>
-        <w:t xml:space="preserve">Dùng </w:t>
+        <w:t xml:space="preserve">, Dùng </w:t>
       </w:r>
       <w:proofErr w:type="spellStart"/>
       <w:r>
@@ -1660,7 +2530,6 @@
           <w:b/>
           <w:bCs/>
         </w:rPr>
-        <w:lastRenderedPageBreak/>
         <w:t>Code</w:t>
       </w:r>
       <w:proofErr w:type="spellEnd"/>
@@ -2176,6 +3045,7 @@
           <w:b/>
           <w:bCs/>
         </w:rPr>
+        <w:lastRenderedPageBreak/>
         <w:t>Thứ 5:</w:t>
       </w:r>
     </w:p>
@@ -2462,7 +3332,6 @@
           <w:b/>
           <w:bCs/>
         </w:rPr>
-        <w:lastRenderedPageBreak/>
         <w:t>Chủ nhật:</w:t>
       </w:r>
       <w:r>
@@ -3138,6 +4007,7 @@
           <w:i/>
           <w:iCs/>
         </w:rPr>
+        <w:lastRenderedPageBreak/>
         <w:t>Code</w:t>
       </w:r>
       <w:proofErr w:type="spellEnd"/>
@@ -3430,7 +4300,6 @@
           <w:b/>
           <w:bCs/>
         </w:rPr>
-        <w:lastRenderedPageBreak/>
         <w:t>Học:</w:t>
       </w:r>
       <w:r>
@@ -4068,6 +4937,7 @@
       </w:pPr>
       <w:proofErr w:type="spellStart"/>
       <w:r>
+        <w:lastRenderedPageBreak/>
         <w:t>Code</w:t>
       </w:r>
       <w:proofErr w:type="spellEnd"/>
@@ -4433,7 +5303,6 @@
           <w:b/>
           <w:bCs/>
         </w:rPr>
-        <w:lastRenderedPageBreak/>
         <w:t>Thứ 7:</w:t>
       </w:r>
       <w:r>
@@ -16279,7 +17148,7 @@
             <w:noProof/>
           </w:rPr>
           <w:drawing>
-            <wp:inline distT="0" distB="0" distL="0" distR="0" wp14:anchorId="0B992215" wp14:editId="0D377C3C">
+            <wp:inline distT="0" distB="0" distL="0" distR="0" wp14:anchorId="0B992215" wp14:editId="1D1308F4">
               <wp:extent cx="5731510" cy="6360160"/>
               <wp:effectExtent l="0" t="0" r="2540" b="2540"/>
               <wp:docPr id="6" name="Hình ảnh 6" descr="Hình ảnh về Vector illustration of mathematical function isolated on white background. Cube function graph in the coordinate system."/>
@@ -33966,7 +34835,7 @@
             <w:noProof/>
           </w:rPr>
           <w:drawing>
-            <wp:inline distT="0" distB="0" distL="0" distR="0" wp14:anchorId="41B9D8F0" wp14:editId="6ADBCC3F">
+            <wp:inline distT="0" distB="0" distL="0" distR="0" wp14:anchorId="41B9D8F0" wp14:editId="25A098CF">
               <wp:extent cx="5731510" cy="6924040"/>
               <wp:effectExtent l="0" t="0" r="2540" b="0"/>
               <wp:docPr id="17" name="Hình ảnh 17" descr="Hình ảnh về Data Warehousing Architecture"/>
@@ -50277,6 +51146,7 @@
   <w:style w:type="character" w:default="1" w:styleId="Phngmcinhcuaoanvn">
     <w:name w:val="Default Paragraph Font"/>
     <w:uiPriority w:val="1"/>
+    <w:semiHidden/>
     <w:unhideWhenUsed/>
   </w:style>
   <w:style w:type="table" w:default="1" w:styleId="BangThngthng">
@@ -50613,6 +51483,16 @@
       <w:shd w:val="clear" w:color="auto" w:fill="E1DFDD"/>
     </w:rPr>
   </w:style>
+  <w:style w:type="character" w:customStyle="1" w:styleId="day-title">
+    <w:name w:val="day-title"/>
+    <w:basedOn w:val="Phngmcinhcuaoanvn"/>
+    <w:rsid w:val="00EA39D5"/>
+  </w:style>
+  <w:style w:type="character" w:customStyle="1" w:styleId="tag">
+    <w:name w:val="tag"/>
+    <w:basedOn w:val="Phngmcinhcuaoanvn"/>
+    <w:rsid w:val="00EA39D5"/>
+  </w:style>
 </w:styles>
 </file>
 

</xml_diff>